<commit_message>
frontend - completed till 3 hr 10 minutes - signup page
</commit_message>
<xml_diff>
--- a/document.docx
+++ b/document.docx
@@ -7,15 +7,7 @@
         <w:jc w:val="both"/>
       </w:pPr>
       <w:r>
-        <w:t>(</w:t>
-      </w:r>
-      <w:proofErr w:type="spellStart"/>
-      <w:r>
-        <w:t>npm</w:t>
-      </w:r>
-      <w:proofErr w:type="spellEnd"/>
-      <w:r>
-        <w:t xml:space="preserve"> run dev to run server.js)</w:t>
+        <w:t>(npm run dev to run server.js)</w:t>
       </w:r>
     </w:p>
     <w:p>
@@ -24,15 +16,7 @@
         <w:jc w:val="both"/>
       </w:pPr>
       <w:r>
-        <w:t>Senior Junior Connect Project (</w:t>
-      </w:r>
-      <w:proofErr w:type="spellStart"/>
-      <w:r>
-        <w:t>PeerNet</w:t>
-      </w:r>
-      <w:proofErr w:type="spellEnd"/>
-      <w:r>
-        <w:t>)</w:t>
+        <w:t>Senior Junior Connect Project (PeerNet)</w:t>
       </w:r>
     </w:p>
     <w:p>
@@ -71,15 +55,7 @@
         <w:jc w:val="both"/>
       </w:pPr>
       <w:r>
-        <w:t xml:space="preserve">Mongoose (to interact with </w:t>
-      </w:r>
-      <w:proofErr w:type="spellStart"/>
-      <w:r>
-        <w:t>mongodb</w:t>
-      </w:r>
-      <w:proofErr w:type="spellEnd"/>
-      <w:r>
-        <w:t>)</w:t>
+        <w:t>Mongoose (to interact with mongodb)</w:t>
       </w:r>
     </w:p>
     <w:p>
@@ -91,13 +67,8 @@
         </w:numPr>
         <w:jc w:val="both"/>
       </w:pPr>
-      <w:proofErr w:type="spellStart"/>
-      <w:r>
-        <w:t>dotenv</w:t>
-      </w:r>
-      <w:proofErr w:type="spellEnd"/>
-      <w:r>
-        <w:t xml:space="preserve"> </w:t>
+      <w:r>
+        <w:t xml:space="preserve">dotenv </w:t>
       </w:r>
       <w:r>
         <w:t>(to read the environment variables)</w:t>
@@ -112,11 +83,9 @@
         </w:numPr>
         <w:jc w:val="both"/>
       </w:pPr>
-      <w:proofErr w:type="spellStart"/>
       <w:r>
         <w:t>mailtrap</w:t>
       </w:r>
-      <w:proofErr w:type="spellEnd"/>
       <w:r>
         <w:t xml:space="preserve"> (to send emails)</w:t>
       </w:r>
@@ -131,15 +100,7 @@
         <w:jc w:val="both"/>
       </w:pPr>
       <w:r>
-        <w:t xml:space="preserve"> </w:t>
-      </w:r>
-      <w:proofErr w:type="spellStart"/>
-      <w:r>
-        <w:t>jsonwebtoken</w:t>
-      </w:r>
-      <w:proofErr w:type="spellEnd"/>
-      <w:r>
-        <w:t xml:space="preserve"> </w:t>
+        <w:t xml:space="preserve"> jsonwebtoken </w:t>
       </w:r>
       <w:r>
         <w:t>(authentication)</w:t>
@@ -170,13 +131,8 @@
         </w:numPr>
         <w:jc w:val="both"/>
       </w:pPr>
-      <w:proofErr w:type="spellStart"/>
-      <w:r>
-        <w:t>bcryptjs</w:t>
-      </w:r>
-      <w:proofErr w:type="spellEnd"/>
-      <w:r>
-        <w:t xml:space="preserve"> </w:t>
+      <w:r>
+        <w:t xml:space="preserve">bcryptjs </w:t>
       </w:r>
       <w:r>
         <w:t>(to hash the passwords)</w:t>
@@ -191,11 +147,9 @@
         </w:numPr>
         <w:jc w:val="both"/>
       </w:pPr>
-      <w:proofErr w:type="spellStart"/>
       <w:r>
         <w:t>cloudinary</w:t>
       </w:r>
-      <w:proofErr w:type="spellEnd"/>
       <w:r>
         <w:t xml:space="preserve"> (to upload images)</w:t>
       </w:r>
@@ -209,19 +163,12 @@
         </w:numPr>
         <w:jc w:val="both"/>
       </w:pPr>
-      <w:proofErr w:type="spellStart"/>
-      <w:r>
-        <w:t>Mailtrap</w:t>
-      </w:r>
-      <w:proofErr w:type="spellEnd"/>
-      <w:r>
-        <w:t xml:space="preserve"> </w:t>
-      </w:r>
-      <w:proofErr w:type="spellStart"/>
+      <w:r>
+        <w:t xml:space="preserve">Mailtrap </w:t>
+      </w:r>
       <w:r>
         <w:t>api</w:t>
       </w:r>
-      <w:proofErr w:type="spellEnd"/>
       <w:r>
         <w:t>– used to send welcome email, connection request accepted email and comment notifications email.</w:t>
       </w:r>
@@ -235,13 +182,8 @@
         </w:numPr>
         <w:jc w:val="both"/>
       </w:pPr>
-      <w:proofErr w:type="spellStart"/>
-      <w:r>
-        <w:t>Cloudinary</w:t>
-      </w:r>
-      <w:proofErr w:type="spellEnd"/>
-      <w:r>
-        <w:t xml:space="preserve"> API- used to upload and download images</w:t>
+      <w:r>
+        <w:t>Cloudinary API- used to upload and download images</w:t>
       </w:r>
       <w:r>
         <w:t>, also deleting them while deleting the posts on the feed</w:t>
@@ -273,15 +215,431 @@
           <w:bCs/>
         </w:rPr>
       </w:pPr>
-      <w:proofErr w:type="spellStart"/>
       <w:r>
         <w:rPr>
           <w:b/>
           <w:bCs/>
         </w:rPr>
-        <w:t>SignUp</w:t>
-      </w:r>
-      <w:proofErr w:type="spellEnd"/>
+        <w:t xml:space="preserve">SignUp </w:t>
+      </w:r>
+      <w:r>
+        <w:rPr>
+          <w:b/>
+          <w:bCs/>
+        </w:rPr>
+        <w:t>workflow</w:t>
+      </w:r>
+    </w:p>
+    <w:p>
+      <w:pPr>
+        <w:pStyle w:val="ListParagraph"/>
+        <w:jc w:val="both"/>
+      </w:pPr>
+      <w:r>
+        <w:t>User -&gt; signup -&gt; /api/v1/auth/signup -&gt; handle errors if any -&gt; save users to db -&gt; generate jwt token and set cookie -&gt; send welcome email</w:t>
+      </w:r>
+      <w:r>
+        <w:t xml:space="preserve"> </w:t>
+      </w:r>
+    </w:p>
+    <w:p>
+      <w:pPr>
+        <w:pStyle w:val="ListParagraph"/>
+        <w:numPr>
+          <w:ilvl w:val="0"/>
+          <w:numId w:val="1"/>
+        </w:numPr>
+        <w:jc w:val="both"/>
+        <w:rPr>
+          <w:b/>
+          <w:bCs/>
+        </w:rPr>
+      </w:pPr>
+      <w:r>
+        <w:rPr>
+          <w:b/>
+          <w:bCs/>
+        </w:rPr>
+        <w:t>Logout workflow</w:t>
+      </w:r>
+    </w:p>
+    <w:p>
+      <w:pPr>
+        <w:pStyle w:val="ListParagraph"/>
+        <w:jc w:val="both"/>
+      </w:pPr>
+      <w:r>
+        <w:t>User -&gt; logout -&gt; /api/v1/auth/logout -&gt; clear the cookie</w:t>
+      </w:r>
+    </w:p>
+    <w:p>
+      <w:pPr>
+        <w:pStyle w:val="ListParagraph"/>
+        <w:numPr>
+          <w:ilvl w:val="0"/>
+          <w:numId w:val="1"/>
+        </w:numPr>
+        <w:jc w:val="both"/>
+        <w:rPr>
+          <w:b/>
+          <w:bCs/>
+        </w:rPr>
+      </w:pPr>
+      <w:r>
+        <w:rPr>
+          <w:b/>
+          <w:bCs/>
+        </w:rPr>
+        <w:t>Login Workflow</w:t>
+      </w:r>
+    </w:p>
+    <w:p>
+      <w:pPr>
+        <w:pStyle w:val="ListParagraph"/>
+        <w:jc w:val="both"/>
+      </w:pPr>
+      <w:r>
+        <w:t>User -&gt; login -&gt; /api/v1/auth/login -&gt; check if credentials are correct -&gt; generate token and set cookie</w:t>
+      </w:r>
+    </w:p>
+    <w:p>
+      <w:pPr>
+        <w:pStyle w:val="ListParagraph"/>
+        <w:numPr>
+          <w:ilvl w:val="0"/>
+          <w:numId w:val="1"/>
+        </w:numPr>
+        <w:jc w:val="both"/>
+      </w:pPr>
+      <w:r>
+        <w:rPr>
+          <w:b/>
+          <w:bCs/>
+        </w:rPr>
+        <w:t>ProtectRoute Logic</w:t>
+      </w:r>
+    </w:p>
+    <w:p>
+      <w:pPr>
+        <w:pStyle w:val="ListParagraph"/>
+        <w:jc w:val="both"/>
+      </w:pPr>
+      <w:r>
+        <w:t>User -&gt; sends request to view his profile -&gt; protectRoute() -&gt; extract the token from cookies -&gt; token exists -&gt; is token Valid ?? -&gt; getUserProfile()</w:t>
+      </w:r>
+    </w:p>
+    <w:p>
+      <w:pPr>
+        <w:pStyle w:val="ListParagraph"/>
+        <w:numPr>
+          <w:ilvl w:val="0"/>
+          <w:numId w:val="1"/>
+        </w:numPr>
+        <w:jc w:val="both"/>
+      </w:pPr>
+      <w:r>
+        <w:t>Build models for users, posts, notifications, connections</w:t>
+      </w:r>
+    </w:p>
+    <w:p>
+      <w:pPr>
+        <w:pStyle w:val="ListParagraph"/>
+        <w:numPr>
+          <w:ilvl w:val="0"/>
+          <w:numId w:val="1"/>
+        </w:numPr>
+        <w:jc w:val="both"/>
+      </w:pPr>
+      <w:r>
+        <w:t xml:space="preserve">Create </w:t>
+      </w:r>
+      <w:r>
+        <w:rPr>
+          <w:b/>
+          <w:bCs/>
+        </w:rPr>
+        <w:t>Rest API</w:t>
+      </w:r>
+      <w:r>
+        <w:t xml:space="preserve"> for </w:t>
+      </w:r>
+      <w:r>
+        <w:rPr>
+          <w:b/>
+          <w:bCs/>
+        </w:rPr>
+        <w:t>authentication</w:t>
+      </w:r>
+      <w:r>
+        <w:t xml:space="preserve">(signup, login, logout), </w:t>
+      </w:r>
+      <w:r>
+        <w:rPr>
+          <w:b/>
+          <w:bCs/>
+        </w:rPr>
+        <w:t>users</w:t>
+      </w:r>
+      <w:r>
+        <w:t xml:space="preserve"> (</w:t>
+      </w:r>
+      <w:r>
+        <w:t>getSuggestedConnections</w:t>
+      </w:r>
+      <w:r>
+        <w:t xml:space="preserve">, </w:t>
+      </w:r>
+      <w:r>
+        <w:t>getPublicProfile</w:t>
+      </w:r>
+      <w:r>
+        <w:t xml:space="preserve">, </w:t>
+      </w:r>
+      <w:r>
+        <w:t>updateProfile</w:t>
+      </w:r>
+      <w:r>
+        <w:t xml:space="preserve">), </w:t>
+      </w:r>
+      <w:r>
+        <w:rPr>
+          <w:b/>
+          <w:bCs/>
+        </w:rPr>
+        <w:t>posts</w:t>
+      </w:r>
+      <w:r>
+        <w:t xml:space="preserve">, </w:t>
+      </w:r>
+      <w:r>
+        <w:rPr>
+          <w:b/>
+          <w:bCs/>
+        </w:rPr>
+        <w:t>notifications</w:t>
+      </w:r>
+      <w:r>
+        <w:t xml:space="preserve">(getUserNotifications, markNotificationAsRead, deleteNotification), </w:t>
+      </w:r>
+      <w:r>
+        <w:rPr>
+          <w:b/>
+          <w:bCs/>
+        </w:rPr>
+        <w:t>connections</w:t>
+      </w:r>
+      <w:r>
+        <w:t>(</w:t>
+      </w:r>
+      <w:r>
+        <w:t>sendConnectionRequest</w:t>
+      </w:r>
+      <w:r>
+        <w:t xml:space="preserve">, </w:t>
+      </w:r>
+      <w:r>
+        <w:t>acceptConnectionRequest</w:t>
+      </w:r>
+      <w:r>
+        <w:t xml:space="preserve">, </w:t>
+      </w:r>
+      <w:r>
+        <w:t>rejectConnectionRequest</w:t>
+      </w:r>
+      <w:r>
+        <w:t xml:space="preserve">, </w:t>
+      </w:r>
+      <w:r>
+        <w:t>getConnectionRequests</w:t>
+      </w:r>
+      <w:r>
+        <w:t xml:space="preserve">, </w:t>
+      </w:r>
+      <w:r>
+        <w:t>getUserConnections</w:t>
+      </w:r>
+      <w:r>
+        <w:t xml:space="preserve">, </w:t>
+      </w:r>
+      <w:r>
+        <w:t>removeConnection</w:t>
+      </w:r>
+      <w:r>
+        <w:t xml:space="preserve">, </w:t>
+      </w:r>
+      <w:r>
+        <w:t>getConnectionStatus</w:t>
+      </w:r>
+      <w:r>
+        <w:t>)</w:t>
+      </w:r>
+    </w:p>
+    <w:p>
+      <w:pPr>
+        <w:pStyle w:val="ListParagraph"/>
+        <w:numPr>
+          <w:ilvl w:val="0"/>
+          <w:numId w:val="1"/>
+        </w:numPr>
+        <w:jc w:val="both"/>
+      </w:pPr>
+      <w:r>
+        <w:t>Create REST apis</w:t>
+      </w:r>
+      <w:r>
+        <w:t xml:space="preserve"> for posts</w:t>
+      </w:r>
+      <w:r>
+        <w:t xml:space="preserve">: </w:t>
+      </w:r>
+      <w:r>
+        <w:t>getFeedPosts</w:t>
+      </w:r>
+      <w:r>
+        <w:t xml:space="preserve">, </w:t>
+      </w:r>
+      <w:r>
+        <w:t>createPosts</w:t>
+      </w:r>
+      <w:r>
+        <w:t xml:space="preserve">, </w:t>
+      </w:r>
+      <w:r>
+        <w:t>deletePosts</w:t>
+      </w:r>
+      <w:r>
+        <w:t xml:space="preserve">, </w:t>
+      </w:r>
+      <w:r>
+        <w:t>getPostById</w:t>
+      </w:r>
+      <w:r>
+        <w:t xml:space="preserve">, </w:t>
+      </w:r>
+      <w:r>
+        <w:t>createComment</w:t>
+      </w:r>
+      <w:r>
+        <w:t>, likePost</w:t>
+      </w:r>
+    </w:p>
+    <w:p>
+      <w:pPr>
+        <w:jc w:val="both"/>
+      </w:pPr>
+    </w:p>
+    <w:p>
+      <w:pPr>
+        <w:jc w:val="both"/>
+        <w:rPr>
+          <w:b/>
+          <w:bCs/>
+        </w:rPr>
+      </w:pPr>
+      <w:r>
+        <w:rPr>
+          <w:b/>
+          <w:bCs/>
+        </w:rPr>
+        <w:t>FRONTEND</w:t>
+      </w:r>
+    </w:p>
+    <w:p>
+      <w:pPr>
+        <w:pStyle w:val="ListParagraph"/>
+        <w:numPr>
+          <w:ilvl w:val="0"/>
+          <w:numId w:val="1"/>
+        </w:numPr>
+        <w:jc w:val="both"/>
+      </w:pPr>
+      <w:r>
+        <w:t>Inside frontend folder in terminal -&gt; npm create vite@latest . -&gt; select react -&gt; select javascript -&gt; npm I (installs everything for a react application using javascript)</w:t>
+      </w:r>
+    </w:p>
+    <w:p>
+      <w:pPr>
+        <w:pStyle w:val="ListParagraph"/>
+        <w:numPr>
+          <w:ilvl w:val="0"/>
+          <w:numId w:val="1"/>
+        </w:numPr>
+        <w:jc w:val="both"/>
+      </w:pPr>
+      <w:r>
+        <w:t>Used tailwind css in react</w:t>
+      </w:r>
+    </w:p>
+    <w:p>
+      <w:pPr>
+        <w:pStyle w:val="ListParagraph"/>
+        <w:numPr>
+          <w:ilvl w:val="0"/>
+          <w:numId w:val="1"/>
+        </w:numPr>
+        <w:jc w:val="both"/>
+      </w:pPr>
+      <w:r>
+        <w:lastRenderedPageBreak/>
+        <w:t>Used daisyUI library in tailwind css</w:t>
+      </w:r>
+    </w:p>
+    <w:p>
+      <w:pPr>
+        <w:pStyle w:val="ListParagraph"/>
+        <w:numPr>
+          <w:ilvl w:val="0"/>
+          <w:numId w:val="1"/>
+        </w:numPr>
+        <w:jc w:val="both"/>
+      </w:pPr>
+      <w:r>
+        <w:t xml:space="preserve">Using </w:t>
+      </w:r>
+      <w:r>
+        <w:rPr>
+          <w:b/>
+          <w:bCs/>
+        </w:rPr>
+        <w:t xml:space="preserve">React Query </w:t>
+      </w:r>
+      <w:r>
+        <w:t>to fetch data</w:t>
+      </w:r>
+    </w:p>
+    <w:p>
+      <w:pPr>
+        <w:pStyle w:val="ListParagraph"/>
+        <w:numPr>
+          <w:ilvl w:val="0"/>
+          <w:numId w:val="1"/>
+        </w:numPr>
+        <w:jc w:val="both"/>
+      </w:pPr>
+      <w:r>
+        <w:t>Axios</w:t>
+      </w:r>
+    </w:p>
+    <w:p>
+      <w:pPr>
+        <w:pStyle w:val="ListParagraph"/>
+        <w:numPr>
+          <w:ilvl w:val="0"/>
+          <w:numId w:val="1"/>
+        </w:numPr>
+        <w:jc w:val="both"/>
+        <w:rPr>
+          <w:b/>
+          <w:bCs/>
+        </w:rPr>
+      </w:pPr>
+      <w:r>
+        <w:rPr>
+          <w:b/>
+          <w:bCs/>
+        </w:rPr>
+        <w:t>React-hot-toast</w:t>
+      </w:r>
       <w:r>
         <w:rPr>
           <w:b/>
@@ -290,449 +648,8 @@
         <w:t xml:space="preserve"> </w:t>
       </w:r>
       <w:r>
-        <w:rPr>
-          <w:b/>
-          <w:bCs/>
-        </w:rPr>
-        <w:t>workflow</w:t>
-      </w:r>
-    </w:p>
-    <w:p>
-      <w:pPr>
-        <w:pStyle w:val="ListParagraph"/>
-        <w:jc w:val="both"/>
-      </w:pPr>
-      <w:r>
-        <w:t>User -&gt; signup -&gt; /</w:t>
-      </w:r>
-      <w:proofErr w:type="spellStart"/>
-      <w:r>
-        <w:t>api</w:t>
-      </w:r>
-      <w:proofErr w:type="spellEnd"/>
-      <w:r>
-        <w:t xml:space="preserve">/v1/auth/signup -&gt; handle errors if any -&gt; save users to </w:t>
-      </w:r>
-      <w:proofErr w:type="spellStart"/>
-      <w:r>
-        <w:t>db</w:t>
-      </w:r>
-      <w:proofErr w:type="spellEnd"/>
-      <w:r>
-        <w:t xml:space="preserve"> -&gt; generate </w:t>
-      </w:r>
-      <w:proofErr w:type="spellStart"/>
-      <w:r>
-        <w:t>jwt</w:t>
-      </w:r>
-      <w:proofErr w:type="spellEnd"/>
-      <w:r>
-        <w:t xml:space="preserve"> token and set cookie -&gt; send welcome email</w:t>
-      </w:r>
-      <w:r>
-        <w:t xml:space="preserve"> </w:t>
-      </w:r>
-    </w:p>
-    <w:p>
-      <w:pPr>
-        <w:pStyle w:val="ListParagraph"/>
-        <w:numPr>
-          <w:ilvl w:val="0"/>
-          <w:numId w:val="1"/>
-        </w:numPr>
-        <w:jc w:val="both"/>
-        <w:rPr>
-          <w:b/>
-          <w:bCs/>
-        </w:rPr>
-      </w:pPr>
-      <w:r>
-        <w:rPr>
-          <w:b/>
-          <w:bCs/>
-        </w:rPr>
-        <w:t>Logout workflow</w:t>
-      </w:r>
-    </w:p>
-    <w:p>
-      <w:pPr>
-        <w:pStyle w:val="ListParagraph"/>
-        <w:jc w:val="both"/>
-      </w:pPr>
-      <w:r>
-        <w:t>User -&gt; logout -&gt; /</w:t>
-      </w:r>
-      <w:proofErr w:type="spellStart"/>
-      <w:r>
-        <w:t>api</w:t>
-      </w:r>
-      <w:proofErr w:type="spellEnd"/>
-      <w:r>
-        <w:t>/v1/auth/logout -&gt; clear the cookie</w:t>
-      </w:r>
-    </w:p>
-    <w:p>
-      <w:pPr>
-        <w:pStyle w:val="ListParagraph"/>
-        <w:numPr>
-          <w:ilvl w:val="0"/>
-          <w:numId w:val="1"/>
-        </w:numPr>
-        <w:jc w:val="both"/>
-        <w:rPr>
-          <w:b/>
-          <w:bCs/>
-        </w:rPr>
-      </w:pPr>
-      <w:r>
-        <w:rPr>
-          <w:b/>
-          <w:bCs/>
-        </w:rPr>
-        <w:t>Login Workflow</w:t>
-      </w:r>
-    </w:p>
-    <w:p>
-      <w:pPr>
-        <w:pStyle w:val="ListParagraph"/>
-        <w:jc w:val="both"/>
-      </w:pPr>
-      <w:r>
-        <w:t>User -&gt; login -&gt; /</w:t>
-      </w:r>
-      <w:proofErr w:type="spellStart"/>
-      <w:r>
-        <w:t>api</w:t>
-      </w:r>
-      <w:proofErr w:type="spellEnd"/>
-      <w:r>
-        <w:t>/v1/auth/login -&gt; check if credentials are correct -&gt; generate token and set cookie</w:t>
-      </w:r>
-    </w:p>
-    <w:p>
-      <w:pPr>
-        <w:pStyle w:val="ListParagraph"/>
-        <w:numPr>
-          <w:ilvl w:val="0"/>
-          <w:numId w:val="1"/>
-        </w:numPr>
-        <w:jc w:val="both"/>
-      </w:pPr>
-      <w:proofErr w:type="spellStart"/>
-      <w:r>
-        <w:rPr>
-          <w:b/>
-          <w:bCs/>
-        </w:rPr>
-        <w:t>ProtectRoute</w:t>
-      </w:r>
-      <w:proofErr w:type="spellEnd"/>
-      <w:r>
-        <w:rPr>
-          <w:b/>
-          <w:bCs/>
-        </w:rPr>
-        <w:t xml:space="preserve"> Logic</w:t>
-      </w:r>
-    </w:p>
-    <w:p>
-      <w:pPr>
-        <w:pStyle w:val="ListParagraph"/>
-        <w:jc w:val="both"/>
-      </w:pPr>
-      <w:r>
-        <w:t xml:space="preserve">User -&gt; sends request to view his profile -&gt; </w:t>
-      </w:r>
-      <w:proofErr w:type="spellStart"/>
-      <w:proofErr w:type="gramStart"/>
-      <w:r>
-        <w:t>protectRoute</w:t>
-      </w:r>
-      <w:proofErr w:type="spellEnd"/>
-      <w:r>
-        <w:t>(</w:t>
-      </w:r>
-      <w:proofErr w:type="gramEnd"/>
-      <w:r>
-        <w:t xml:space="preserve">) -&gt; extract the token from cookies -&gt; token exists -&gt; is token Valid ?? -&gt; </w:t>
-      </w:r>
-      <w:proofErr w:type="spellStart"/>
-      <w:proofErr w:type="gramStart"/>
-      <w:r>
-        <w:t>getUserProfile</w:t>
-      </w:r>
-      <w:proofErr w:type="spellEnd"/>
-      <w:r>
-        <w:t>(</w:t>
-      </w:r>
-      <w:proofErr w:type="gramEnd"/>
-      <w:r>
-        <w:t>)</w:t>
-      </w:r>
-    </w:p>
-    <w:p>
-      <w:pPr>
-        <w:pStyle w:val="ListParagraph"/>
-        <w:numPr>
-          <w:ilvl w:val="0"/>
-          <w:numId w:val="1"/>
-        </w:numPr>
-        <w:jc w:val="both"/>
-      </w:pPr>
-      <w:r>
-        <w:t>Build models for users, posts, notifications, connections</w:t>
-      </w:r>
-    </w:p>
-    <w:p>
-      <w:pPr>
-        <w:pStyle w:val="ListParagraph"/>
-        <w:numPr>
-          <w:ilvl w:val="0"/>
-          <w:numId w:val="1"/>
-        </w:numPr>
-        <w:jc w:val="both"/>
-      </w:pPr>
-      <w:r>
-        <w:t xml:space="preserve">Create </w:t>
-      </w:r>
-      <w:r>
-        <w:rPr>
-          <w:b/>
-          <w:bCs/>
-        </w:rPr>
-        <w:t>Rest API</w:t>
-      </w:r>
-      <w:r>
-        <w:t xml:space="preserve"> for </w:t>
-      </w:r>
-      <w:proofErr w:type="gramStart"/>
-      <w:r>
-        <w:rPr>
-          <w:b/>
-          <w:bCs/>
-        </w:rPr>
-        <w:t>authentication</w:t>
-      </w:r>
-      <w:r>
-        <w:t>(</w:t>
-      </w:r>
-      <w:proofErr w:type="gramEnd"/>
-      <w:r>
-        <w:t xml:space="preserve">signup, login, logout), </w:t>
-      </w:r>
-      <w:r>
-        <w:rPr>
-          <w:b/>
-          <w:bCs/>
-        </w:rPr>
-        <w:t>users</w:t>
-      </w:r>
-      <w:r>
-        <w:t xml:space="preserve"> (</w:t>
-      </w:r>
-      <w:proofErr w:type="spellStart"/>
-      <w:r>
-        <w:t>getSuggestedConnections</w:t>
-      </w:r>
-      <w:proofErr w:type="spellEnd"/>
-      <w:r>
-        <w:t xml:space="preserve">, </w:t>
-      </w:r>
-      <w:proofErr w:type="spellStart"/>
-      <w:r>
-        <w:t>getPublicProfile</w:t>
-      </w:r>
-      <w:proofErr w:type="spellEnd"/>
-      <w:r>
-        <w:t xml:space="preserve">, </w:t>
-      </w:r>
-      <w:proofErr w:type="spellStart"/>
-      <w:r>
-        <w:t>updateProfile</w:t>
-      </w:r>
-      <w:proofErr w:type="spellEnd"/>
-      <w:r>
-        <w:t xml:space="preserve">), </w:t>
-      </w:r>
-      <w:r>
-        <w:rPr>
-          <w:b/>
-          <w:bCs/>
-        </w:rPr>
-        <w:t>posts</w:t>
-      </w:r>
-      <w:r>
-        <w:t xml:space="preserve">, </w:t>
-      </w:r>
-      <w:r>
-        <w:rPr>
-          <w:b/>
-          <w:bCs/>
-        </w:rPr>
-        <w:t>notifications</w:t>
-      </w:r>
-      <w:r>
-        <w:t>(</w:t>
-      </w:r>
-      <w:proofErr w:type="spellStart"/>
-      <w:r>
-        <w:t>getUserNotifications</w:t>
-      </w:r>
-      <w:proofErr w:type="spellEnd"/>
-      <w:r>
-        <w:t xml:space="preserve">, </w:t>
-      </w:r>
-      <w:proofErr w:type="spellStart"/>
-      <w:r>
-        <w:t>markNotificationAsRead</w:t>
-      </w:r>
-      <w:proofErr w:type="spellEnd"/>
-      <w:r>
-        <w:t xml:space="preserve">, </w:t>
-      </w:r>
-      <w:proofErr w:type="spellStart"/>
-      <w:r>
-        <w:t>deleteNotification</w:t>
-      </w:r>
-      <w:proofErr w:type="spellEnd"/>
-      <w:r>
-        <w:t xml:space="preserve">), </w:t>
-      </w:r>
-      <w:r>
-        <w:rPr>
-          <w:b/>
-          <w:bCs/>
-        </w:rPr>
-        <w:t>connections</w:t>
-      </w:r>
-      <w:r>
-        <w:t>(</w:t>
-      </w:r>
-      <w:proofErr w:type="spellStart"/>
-      <w:r>
-        <w:t>sendConnectionRequest</w:t>
-      </w:r>
-      <w:proofErr w:type="spellEnd"/>
-      <w:r>
-        <w:t xml:space="preserve">, </w:t>
-      </w:r>
-      <w:proofErr w:type="spellStart"/>
-      <w:r>
-        <w:t>acceptConnectionRequest</w:t>
-      </w:r>
-      <w:proofErr w:type="spellEnd"/>
-      <w:r>
-        <w:t xml:space="preserve">, </w:t>
-      </w:r>
-      <w:proofErr w:type="spellStart"/>
-      <w:r>
-        <w:t>rejectConnectionRequest</w:t>
-      </w:r>
-      <w:proofErr w:type="spellEnd"/>
-      <w:r>
-        <w:t xml:space="preserve">, </w:t>
-      </w:r>
-      <w:proofErr w:type="spellStart"/>
-      <w:r>
-        <w:t>getConnectionRequests</w:t>
-      </w:r>
-      <w:proofErr w:type="spellEnd"/>
-      <w:r>
-        <w:t xml:space="preserve">, </w:t>
-      </w:r>
-      <w:proofErr w:type="spellStart"/>
-      <w:r>
-        <w:t>getUserConnections</w:t>
-      </w:r>
-      <w:proofErr w:type="spellEnd"/>
-      <w:r>
-        <w:t xml:space="preserve">, </w:t>
-      </w:r>
-      <w:proofErr w:type="spellStart"/>
-      <w:r>
-        <w:t>removeConnection</w:t>
-      </w:r>
-      <w:proofErr w:type="spellEnd"/>
-      <w:r>
-        <w:t xml:space="preserve">, </w:t>
-      </w:r>
-      <w:proofErr w:type="spellStart"/>
-      <w:r>
-        <w:t>getConnectionStatus</w:t>
-      </w:r>
-      <w:proofErr w:type="spellEnd"/>
-      <w:r>
-        <w:t>)</w:t>
-      </w:r>
-    </w:p>
-    <w:p>
-      <w:pPr>
-        <w:pStyle w:val="ListParagraph"/>
-        <w:numPr>
-          <w:ilvl w:val="0"/>
-          <w:numId w:val="1"/>
-        </w:numPr>
-        <w:jc w:val="both"/>
-      </w:pPr>
-      <w:r>
-        <w:t xml:space="preserve">Create REST </w:t>
-      </w:r>
-      <w:proofErr w:type="spellStart"/>
-      <w:r>
-        <w:t>apis</w:t>
-      </w:r>
-      <w:proofErr w:type="spellEnd"/>
-      <w:r>
-        <w:t xml:space="preserve"> for posts</w:t>
-      </w:r>
-      <w:r>
-        <w:t xml:space="preserve">: </w:t>
-      </w:r>
-      <w:proofErr w:type="spellStart"/>
-      <w:r>
-        <w:t>getFeedPosts</w:t>
-      </w:r>
-      <w:proofErr w:type="spellEnd"/>
-      <w:r>
-        <w:t xml:space="preserve">, </w:t>
-      </w:r>
-      <w:proofErr w:type="spellStart"/>
-      <w:r>
-        <w:t>createPosts</w:t>
-      </w:r>
-      <w:proofErr w:type="spellEnd"/>
-      <w:r>
-        <w:t xml:space="preserve">, </w:t>
-      </w:r>
-      <w:proofErr w:type="spellStart"/>
-      <w:r>
-        <w:t>deletePosts</w:t>
-      </w:r>
-      <w:proofErr w:type="spellEnd"/>
-      <w:r>
-        <w:t xml:space="preserve">, </w:t>
-      </w:r>
-      <w:proofErr w:type="spellStart"/>
-      <w:r>
-        <w:t>getPostById</w:t>
-      </w:r>
-      <w:proofErr w:type="spellEnd"/>
-      <w:r>
-        <w:t xml:space="preserve">, </w:t>
-      </w:r>
-      <w:proofErr w:type="spellStart"/>
-      <w:r>
-        <w:t>createComment</w:t>
-      </w:r>
-      <w:proofErr w:type="spellEnd"/>
-      <w:r>
-        <w:t xml:space="preserve">, </w:t>
-      </w:r>
-      <w:proofErr w:type="spellStart"/>
-      <w:r>
-        <w:t>likePost</w:t>
-      </w:r>
-      <w:proofErr w:type="spellEnd"/>
+        <w:t>-&gt; used to show beautiful notifications to the users</w:t>
+      </w:r>
     </w:p>
     <w:sectPr>
       <w:pgSz w:w="12240" w:h="15840"/>
@@ -975,7 +892,7 @@
   <w:abstractNum w:abstractNumId="2" w15:restartNumberingAfterBreak="0">
     <w:nsid w:val="4DF03EE3"/>
     <w:multiLevelType w:val="hybridMultilevel"/>
-    <w:tmpl w:val="23167618"/>
+    <w:tmpl w:val="76C87280"/>
     <w:lvl w:ilvl="0" w:tplc="0409000F">
       <w:start w:val="1"/>
       <w:numFmt w:val="decimal"/>

</xml_diff>

<commit_message>
PeerNet - completed till 3 hr 36 minutes(login page done)
</commit_message>
<xml_diff>
--- a/document.docx
+++ b/document.docx
@@ -7,7 +7,15 @@
         <w:jc w:val="both"/>
       </w:pPr>
       <w:r>
-        <w:t>(npm run dev to run server.js)</w:t>
+        <w:t>(</w:t>
+      </w:r>
+      <w:proofErr w:type="spellStart"/>
+      <w:r>
+        <w:t>npm</w:t>
+      </w:r>
+      <w:proofErr w:type="spellEnd"/>
+      <w:r>
+        <w:t xml:space="preserve"> run dev to run server.js)</w:t>
       </w:r>
     </w:p>
     <w:p>
@@ -16,7 +24,15 @@
         <w:jc w:val="both"/>
       </w:pPr>
       <w:r>
-        <w:t>Senior Junior Connect Project (PeerNet)</w:t>
+        <w:t>Senior Junior Connect Project (</w:t>
+      </w:r>
+      <w:proofErr w:type="spellStart"/>
+      <w:r>
+        <w:t>PeerNet</w:t>
+      </w:r>
+      <w:proofErr w:type="spellEnd"/>
+      <w:r>
+        <w:t>)</w:t>
       </w:r>
     </w:p>
     <w:p>
@@ -55,7 +71,15 @@
         <w:jc w:val="both"/>
       </w:pPr>
       <w:r>
-        <w:t>Mongoose (to interact with mongodb)</w:t>
+        <w:t xml:space="preserve">Mongoose (to interact with </w:t>
+      </w:r>
+      <w:proofErr w:type="spellStart"/>
+      <w:r>
+        <w:t>mongodb</w:t>
+      </w:r>
+      <w:proofErr w:type="spellEnd"/>
+      <w:r>
+        <w:t>)</w:t>
       </w:r>
     </w:p>
     <w:p>
@@ -67,8 +91,13 @@
         </w:numPr>
         <w:jc w:val="both"/>
       </w:pPr>
-      <w:r>
-        <w:t xml:space="preserve">dotenv </w:t>
+      <w:proofErr w:type="spellStart"/>
+      <w:r>
+        <w:t>dotenv</w:t>
+      </w:r>
+      <w:proofErr w:type="spellEnd"/>
+      <w:r>
+        <w:t xml:space="preserve"> </w:t>
       </w:r>
       <w:r>
         <w:t>(to read the environment variables)</w:t>
@@ -83,9 +112,11 @@
         </w:numPr>
         <w:jc w:val="both"/>
       </w:pPr>
+      <w:proofErr w:type="spellStart"/>
       <w:r>
         <w:t>mailtrap</w:t>
       </w:r>
+      <w:proofErr w:type="spellEnd"/>
       <w:r>
         <w:t xml:space="preserve"> (to send emails)</w:t>
       </w:r>
@@ -100,7 +131,15 @@
         <w:jc w:val="both"/>
       </w:pPr>
       <w:r>
-        <w:t xml:space="preserve"> jsonwebtoken </w:t>
+        <w:t xml:space="preserve"> </w:t>
+      </w:r>
+      <w:proofErr w:type="spellStart"/>
+      <w:r>
+        <w:t>jsonwebtoken</w:t>
+      </w:r>
+      <w:proofErr w:type="spellEnd"/>
+      <w:r>
+        <w:t xml:space="preserve"> </w:t>
       </w:r>
       <w:r>
         <w:t>(authentication)</w:t>
@@ -131,8 +170,13 @@
         </w:numPr>
         <w:jc w:val="both"/>
       </w:pPr>
-      <w:r>
-        <w:t xml:space="preserve">bcryptjs </w:t>
+      <w:proofErr w:type="spellStart"/>
+      <w:r>
+        <w:t>bcryptjs</w:t>
+      </w:r>
+      <w:proofErr w:type="spellEnd"/>
+      <w:r>
+        <w:t xml:space="preserve"> </w:t>
       </w:r>
       <w:r>
         <w:t>(to hash the passwords)</w:t>
@@ -147,9 +191,11 @@
         </w:numPr>
         <w:jc w:val="both"/>
       </w:pPr>
+      <w:proofErr w:type="spellStart"/>
       <w:r>
         <w:t>cloudinary</w:t>
       </w:r>
+      <w:proofErr w:type="spellEnd"/>
       <w:r>
         <w:t xml:space="preserve"> (to upload images)</w:t>
       </w:r>
@@ -163,12 +209,19 @@
         </w:numPr>
         <w:jc w:val="both"/>
       </w:pPr>
-      <w:r>
-        <w:t xml:space="preserve">Mailtrap </w:t>
-      </w:r>
+      <w:proofErr w:type="spellStart"/>
+      <w:r>
+        <w:t>Mailtrap</w:t>
+      </w:r>
+      <w:proofErr w:type="spellEnd"/>
+      <w:r>
+        <w:t xml:space="preserve"> </w:t>
+      </w:r>
+      <w:proofErr w:type="spellStart"/>
       <w:r>
         <w:t>api</w:t>
       </w:r>
+      <w:proofErr w:type="spellEnd"/>
       <w:r>
         <w:t>– used to send welcome email, connection request accepted email and comment notifications email.</w:t>
       </w:r>
@@ -199,6 +252,19 @@
         <w:jc w:val="both"/>
       </w:pPr>
       <w:r>
+        <w:t>Created libraries under lib folder</w:t>
+      </w:r>
+    </w:p>
+    <w:p>
+      <w:pPr>
+        <w:pStyle w:val="ListParagraph"/>
+        <w:numPr>
+          <w:ilvl w:val="0"/>
+          <w:numId w:val="1"/>
+        </w:numPr>
+        <w:jc w:val="both"/>
+      </w:pPr>
+      <w:r>
         <w:t>Create middleware auth.middleware.js for authentication</w:t>
       </w:r>
     </w:p>
@@ -215,12 +281,21 @@
           <w:bCs/>
         </w:rPr>
       </w:pPr>
-      <w:r>
-        <w:rPr>
-          <w:b/>
-          <w:bCs/>
-        </w:rPr>
-        <w:t xml:space="preserve">SignUp </w:t>
+      <w:proofErr w:type="spellStart"/>
+      <w:r>
+        <w:rPr>
+          <w:b/>
+          <w:bCs/>
+        </w:rPr>
+        <w:t>SignUp</w:t>
+      </w:r>
+      <w:proofErr w:type="spellEnd"/>
+      <w:r>
+        <w:rPr>
+          <w:b/>
+          <w:bCs/>
+        </w:rPr>
+        <w:t xml:space="preserve"> </w:t>
       </w:r>
       <w:r>
         <w:rPr>
@@ -236,7 +311,31 @@
         <w:jc w:val="both"/>
       </w:pPr>
       <w:r>
-        <w:t>User -&gt; signup -&gt; /api/v1/auth/signup -&gt; handle errors if any -&gt; save users to db -&gt; generate jwt token and set cookie -&gt; send welcome email</w:t>
+        <w:t>User -&gt; signup -&gt; /</w:t>
+      </w:r>
+      <w:proofErr w:type="spellStart"/>
+      <w:r>
+        <w:t>api</w:t>
+      </w:r>
+      <w:proofErr w:type="spellEnd"/>
+      <w:r>
+        <w:t xml:space="preserve">/v1/auth/signup -&gt; handle errors if any -&gt; save users to </w:t>
+      </w:r>
+      <w:proofErr w:type="spellStart"/>
+      <w:r>
+        <w:t>db</w:t>
+      </w:r>
+      <w:proofErr w:type="spellEnd"/>
+      <w:r>
+        <w:t xml:space="preserve"> -&gt; generate </w:t>
+      </w:r>
+      <w:proofErr w:type="spellStart"/>
+      <w:r>
+        <w:t>jwt</w:t>
+      </w:r>
+      <w:proofErr w:type="spellEnd"/>
+      <w:r>
+        <w:t xml:space="preserve"> token and set cookie -&gt; send welcome email</w:t>
       </w:r>
       <w:r>
         <w:t xml:space="preserve"> </w:t>
@@ -269,7 +368,15 @@
         <w:jc w:val="both"/>
       </w:pPr>
       <w:r>
-        <w:t>User -&gt; logout -&gt; /api/v1/auth/logout -&gt; clear the cookie</w:t>
+        <w:t>User -&gt; logout -&gt; /</w:t>
+      </w:r>
+      <w:proofErr w:type="spellStart"/>
+      <w:r>
+        <w:t>api</w:t>
+      </w:r>
+      <w:proofErr w:type="spellEnd"/>
+      <w:r>
+        <w:t>/v1/auth/logout -&gt; clear the cookie</w:t>
       </w:r>
     </w:p>
     <w:p>
@@ -299,7 +406,15 @@
         <w:jc w:val="both"/>
       </w:pPr>
       <w:r>
-        <w:t>User -&gt; login -&gt; /api/v1/auth/login -&gt; check if credentials are correct -&gt; generate token and set cookie</w:t>
+        <w:t>User -&gt; login -&gt; /</w:t>
+      </w:r>
+      <w:proofErr w:type="spellStart"/>
+      <w:r>
+        <w:t>api</w:t>
+      </w:r>
+      <w:proofErr w:type="spellEnd"/>
+      <w:r>
+        <w:t>/v1/auth/login -&gt; check if credentials are correct -&gt; generate token and set cookie</w:t>
       </w:r>
     </w:p>
     <w:p>
@@ -311,21 +426,56 @@
         </w:numPr>
         <w:jc w:val="both"/>
       </w:pPr>
-      <w:r>
-        <w:rPr>
-          <w:b/>
-          <w:bCs/>
-        </w:rPr>
-        <w:t>ProtectRoute Logic</w:t>
-      </w:r>
-    </w:p>
-    <w:p>
-      <w:pPr>
-        <w:pStyle w:val="ListParagraph"/>
-        <w:jc w:val="both"/>
-      </w:pPr>
-      <w:r>
-        <w:t>User -&gt; sends request to view his profile -&gt; protectRoute() -&gt; extract the token from cookies -&gt; token exists -&gt; is token Valid ?? -&gt; getUserProfile()</w:t>
+      <w:proofErr w:type="spellStart"/>
+      <w:r>
+        <w:rPr>
+          <w:b/>
+          <w:bCs/>
+        </w:rPr>
+        <w:t>ProtectRoute</w:t>
+      </w:r>
+      <w:proofErr w:type="spellEnd"/>
+      <w:r>
+        <w:rPr>
+          <w:b/>
+          <w:bCs/>
+        </w:rPr>
+        <w:t xml:space="preserve"> Logic</w:t>
+      </w:r>
+    </w:p>
+    <w:p>
+      <w:pPr>
+        <w:pStyle w:val="ListParagraph"/>
+        <w:jc w:val="both"/>
+      </w:pPr>
+      <w:r>
+        <w:t xml:space="preserve">User -&gt; sends request to view his profile -&gt; </w:t>
+      </w:r>
+      <w:proofErr w:type="spellStart"/>
+      <w:proofErr w:type="gramStart"/>
+      <w:r>
+        <w:t>protectRoute</w:t>
+      </w:r>
+      <w:proofErr w:type="spellEnd"/>
+      <w:r>
+        <w:t>(</w:t>
+      </w:r>
+      <w:proofErr w:type="gramEnd"/>
+      <w:r>
+        <w:t xml:space="preserve">) -&gt; extract the token from cookies -&gt; token exists -&gt; is token Valid ?? -&gt; </w:t>
+      </w:r>
+      <w:proofErr w:type="spellStart"/>
+      <w:proofErr w:type="gramStart"/>
+      <w:r>
+        <w:t>getUserProfile</w:t>
+      </w:r>
+      <w:proofErr w:type="spellEnd"/>
+      <w:r>
+        <w:t>(</w:t>
+      </w:r>
+      <w:proofErr w:type="gramEnd"/>
+      <w:r>
+        <w:t>)</w:t>
       </w:r>
     </w:p>
     <w:p>
@@ -363,6 +513,7 @@
       <w:r>
         <w:t xml:space="preserve"> for </w:t>
       </w:r>
+      <w:proofErr w:type="gramStart"/>
       <w:r>
         <w:rPr>
           <w:b/>
@@ -371,7 +522,11 @@
         <w:t>authentication</w:t>
       </w:r>
       <w:r>
-        <w:t xml:space="preserve">(signup, login, logout), </w:t>
+        <w:t>(</w:t>
+      </w:r>
+      <w:proofErr w:type="gramEnd"/>
+      <w:r>
+        <w:t xml:space="preserve">signup, login, logout), </w:t>
       </w:r>
       <w:r>
         <w:rPr>
@@ -383,21 +538,27 @@
       <w:r>
         <w:t xml:space="preserve"> (</w:t>
       </w:r>
+      <w:proofErr w:type="spellStart"/>
       <w:r>
         <w:t>getSuggestedConnections</w:t>
       </w:r>
+      <w:proofErr w:type="spellEnd"/>
       <w:r>
         <w:t xml:space="preserve">, </w:t>
       </w:r>
+      <w:proofErr w:type="spellStart"/>
       <w:r>
         <w:t>getPublicProfile</w:t>
       </w:r>
+      <w:proofErr w:type="spellEnd"/>
       <w:r>
         <w:t xml:space="preserve">, </w:t>
       </w:r>
+      <w:proofErr w:type="spellStart"/>
       <w:r>
         <w:t>updateProfile</w:t>
       </w:r>
+      <w:proofErr w:type="spellEnd"/>
       <w:r>
         <w:t xml:space="preserve">), </w:t>
       </w:r>
@@ -419,7 +580,31 @@
         <w:t>notifications</w:t>
       </w:r>
       <w:r>
-        <w:t xml:space="preserve">(getUserNotifications, markNotificationAsRead, deleteNotification), </w:t>
+        <w:t>(</w:t>
+      </w:r>
+      <w:proofErr w:type="spellStart"/>
+      <w:r>
+        <w:t>getUserNotifications</w:t>
+      </w:r>
+      <w:proofErr w:type="spellEnd"/>
+      <w:r>
+        <w:t xml:space="preserve">, </w:t>
+      </w:r>
+      <w:proofErr w:type="spellStart"/>
+      <w:r>
+        <w:t>markNotificationAsRead</w:t>
+      </w:r>
+      <w:proofErr w:type="spellEnd"/>
+      <w:r>
+        <w:t xml:space="preserve">, </w:t>
+      </w:r>
+      <w:proofErr w:type="spellStart"/>
+      <w:r>
+        <w:t>deleteNotification</w:t>
+      </w:r>
+      <w:proofErr w:type="spellEnd"/>
+      <w:r>
+        <w:t xml:space="preserve">), </w:t>
       </w:r>
       <w:r>
         <w:rPr>
@@ -431,45 +616,59 @@
       <w:r>
         <w:t>(</w:t>
       </w:r>
+      <w:proofErr w:type="spellStart"/>
       <w:r>
         <w:t>sendConnectionRequest</w:t>
       </w:r>
+      <w:proofErr w:type="spellEnd"/>
       <w:r>
         <w:t xml:space="preserve">, </w:t>
       </w:r>
+      <w:proofErr w:type="spellStart"/>
       <w:r>
         <w:t>acceptConnectionRequest</w:t>
       </w:r>
+      <w:proofErr w:type="spellEnd"/>
       <w:r>
         <w:t xml:space="preserve">, </w:t>
       </w:r>
+      <w:proofErr w:type="spellStart"/>
       <w:r>
         <w:t>rejectConnectionRequest</w:t>
       </w:r>
+      <w:proofErr w:type="spellEnd"/>
       <w:r>
         <w:t xml:space="preserve">, </w:t>
       </w:r>
+      <w:proofErr w:type="spellStart"/>
       <w:r>
         <w:t>getConnectionRequests</w:t>
       </w:r>
+      <w:proofErr w:type="spellEnd"/>
       <w:r>
         <w:t xml:space="preserve">, </w:t>
       </w:r>
+      <w:proofErr w:type="spellStart"/>
       <w:r>
         <w:t>getUserConnections</w:t>
       </w:r>
+      <w:proofErr w:type="spellEnd"/>
       <w:r>
         <w:t xml:space="preserve">, </w:t>
       </w:r>
+      <w:proofErr w:type="spellStart"/>
       <w:r>
         <w:t>removeConnection</w:t>
       </w:r>
+      <w:proofErr w:type="spellEnd"/>
       <w:r>
         <w:t xml:space="preserve">, </w:t>
       </w:r>
+      <w:proofErr w:type="spellStart"/>
       <w:r>
         <w:t>getConnectionStatus</w:t>
       </w:r>
+      <w:proofErr w:type="spellEnd"/>
       <w:r>
         <w:t>)</w:t>
       </w:r>
@@ -484,44 +683,64 @@
         <w:jc w:val="both"/>
       </w:pPr>
       <w:r>
-        <w:t>Create REST apis</w:t>
-      </w:r>
+        <w:t xml:space="preserve">Create REST </w:t>
+      </w:r>
+      <w:proofErr w:type="spellStart"/>
+      <w:r>
+        <w:t>apis</w:t>
+      </w:r>
+      <w:proofErr w:type="spellEnd"/>
       <w:r>
         <w:t xml:space="preserve"> for posts</w:t>
       </w:r>
       <w:r>
         <w:t xml:space="preserve">: </w:t>
       </w:r>
+      <w:proofErr w:type="spellStart"/>
       <w:r>
         <w:t>getFeedPosts</w:t>
       </w:r>
+      <w:proofErr w:type="spellEnd"/>
       <w:r>
         <w:t xml:space="preserve">, </w:t>
       </w:r>
+      <w:proofErr w:type="spellStart"/>
       <w:r>
         <w:t>createPosts</w:t>
       </w:r>
+      <w:proofErr w:type="spellEnd"/>
       <w:r>
         <w:t xml:space="preserve">, </w:t>
       </w:r>
+      <w:proofErr w:type="spellStart"/>
       <w:r>
         <w:t>deletePosts</w:t>
       </w:r>
+      <w:proofErr w:type="spellEnd"/>
       <w:r>
         <w:t xml:space="preserve">, </w:t>
       </w:r>
+      <w:proofErr w:type="spellStart"/>
       <w:r>
         <w:t>getPostById</w:t>
       </w:r>
+      <w:proofErr w:type="spellEnd"/>
       <w:r>
         <w:t xml:space="preserve">, </w:t>
       </w:r>
+      <w:proofErr w:type="spellStart"/>
       <w:r>
         <w:t>createComment</w:t>
       </w:r>
-      <w:r>
-        <w:t>, likePost</w:t>
-      </w:r>
+      <w:proofErr w:type="spellEnd"/>
+      <w:r>
+        <w:t xml:space="preserve">, </w:t>
+      </w:r>
+      <w:proofErr w:type="spellStart"/>
+      <w:r>
+        <w:t>likePost</w:t>
+      </w:r>
+      <w:proofErr w:type="spellEnd"/>
     </w:p>
     <w:p>
       <w:pPr>
@@ -554,7 +773,55 @@
         <w:jc w:val="both"/>
       </w:pPr>
       <w:r>
-        <w:t>Inside frontend folder in terminal -&gt; npm create vite@latest . -&gt; select react -&gt; select javascript -&gt; npm I (installs everything for a react application using javascript)</w:t>
+        <w:t xml:space="preserve">Inside frontend folder in terminal -&gt; </w:t>
+      </w:r>
+      <w:proofErr w:type="spellStart"/>
+      <w:r>
+        <w:t>npm</w:t>
+      </w:r>
+      <w:proofErr w:type="spellEnd"/>
+      <w:r>
+        <w:t xml:space="preserve"> create </w:t>
+      </w:r>
+      <w:proofErr w:type="spellStart"/>
+      <w:r>
+        <w:t>vite@</w:t>
+      </w:r>
+      <w:proofErr w:type="gramStart"/>
+      <w:r>
+        <w:t>latest</w:t>
+      </w:r>
+      <w:proofErr w:type="spellEnd"/>
+      <w:r>
+        <w:t xml:space="preserve"> .</w:t>
+      </w:r>
+      <w:proofErr w:type="gramEnd"/>
+      <w:r>
+        <w:t xml:space="preserve"> -&gt; select react -&gt; select </w:t>
+      </w:r>
+      <w:proofErr w:type="spellStart"/>
+      <w:r>
+        <w:t>javascript</w:t>
+      </w:r>
+      <w:proofErr w:type="spellEnd"/>
+      <w:r>
+        <w:t xml:space="preserve"> -&gt; </w:t>
+      </w:r>
+      <w:proofErr w:type="spellStart"/>
+      <w:r>
+        <w:t>npm</w:t>
+      </w:r>
+      <w:proofErr w:type="spellEnd"/>
+      <w:r>
+        <w:t xml:space="preserve"> I (installs everything for a react application using </w:t>
+      </w:r>
+      <w:proofErr w:type="spellStart"/>
+      <w:r>
+        <w:t>javascript</w:t>
+      </w:r>
+      <w:proofErr w:type="spellEnd"/>
+      <w:r>
+        <w:t>)</w:t>
       </w:r>
     </w:p>
     <w:p>
@@ -567,7 +834,16 @@
         <w:jc w:val="both"/>
       </w:pPr>
       <w:r>
-        <w:t>Used tailwind css in react</w:t>
+        <w:lastRenderedPageBreak/>
+        <w:t xml:space="preserve">Used tailwind </w:t>
+      </w:r>
+      <w:proofErr w:type="spellStart"/>
+      <w:r>
+        <w:t>css</w:t>
+      </w:r>
+      <w:proofErr w:type="spellEnd"/>
+      <w:r>
+        <w:t xml:space="preserve"> in react</w:t>
       </w:r>
     </w:p>
     <w:p>
@@ -580,9 +856,21 @@
         <w:jc w:val="both"/>
       </w:pPr>
       <w:r>
-        <w:lastRenderedPageBreak/>
-        <w:t>Used daisyUI library in tailwind css</w:t>
-      </w:r>
+        <w:t xml:space="preserve">Used </w:t>
+      </w:r>
+      <w:proofErr w:type="spellStart"/>
+      <w:r>
+        <w:t>daisyUI</w:t>
+      </w:r>
+      <w:proofErr w:type="spellEnd"/>
+      <w:r>
+        <w:t xml:space="preserve"> library in tailwind </w:t>
+      </w:r>
+      <w:proofErr w:type="spellStart"/>
+      <w:r>
+        <w:t>css</w:t>
+      </w:r>
+      <w:proofErr w:type="spellEnd"/>
     </w:p>
     <w:p>
       <w:pPr>
@@ -601,7 +889,30 @@
           <w:b/>
           <w:bCs/>
         </w:rPr>
-        <w:t xml:space="preserve">React Query </w:t>
+        <w:t xml:space="preserve">React </w:t>
+      </w:r>
+      <w:proofErr w:type="spellStart"/>
+      <w:r>
+        <w:rPr>
+          <w:b/>
+          <w:bCs/>
+        </w:rPr>
+        <w:t>tanstack</w:t>
+      </w:r>
+      <w:proofErr w:type="spellEnd"/>
+      <w:r>
+        <w:rPr>
+          <w:b/>
+          <w:bCs/>
+        </w:rPr>
+        <w:t xml:space="preserve"> </w:t>
+      </w:r>
+      <w:r>
+        <w:rPr>
+          <w:b/>
+          <w:bCs/>
+        </w:rPr>
+        <w:t xml:space="preserve">Query </w:t>
       </w:r>
       <w:r>
         <w:t>to fetch data</w:t>
@@ -649,6 +960,71 @@
       </w:r>
       <w:r>
         <w:t>-&gt; used to show beautiful notifications to the users</w:t>
+      </w:r>
+    </w:p>
+    <w:p>
+      <w:pPr>
+        <w:pStyle w:val="ListParagraph"/>
+        <w:numPr>
+          <w:ilvl w:val="0"/>
+          <w:numId w:val="1"/>
+        </w:numPr>
+        <w:jc w:val="both"/>
+        <w:rPr>
+          <w:b/>
+          <w:bCs/>
+        </w:rPr>
+      </w:pPr>
+      <w:proofErr w:type="spellStart"/>
+      <w:r>
+        <w:t>Cors</w:t>
+      </w:r>
+      <w:proofErr w:type="spellEnd"/>
+    </w:p>
+    <w:p>
+      <w:pPr>
+        <w:pStyle w:val="ListParagraph"/>
+        <w:numPr>
+          <w:ilvl w:val="0"/>
+          <w:numId w:val="1"/>
+        </w:numPr>
+        <w:jc w:val="both"/>
+        <w:rPr>
+          <w:b/>
+          <w:bCs/>
+        </w:rPr>
+      </w:pPr>
+      <w:proofErr w:type="spellStart"/>
+      <w:r>
+        <w:rPr>
+          <w:b/>
+          <w:bCs/>
+        </w:rPr>
+        <w:t>Lucide</w:t>
+      </w:r>
+      <w:proofErr w:type="spellEnd"/>
+      <w:r>
+        <w:rPr>
+          <w:b/>
+          <w:bCs/>
+        </w:rPr>
+        <w:t xml:space="preserve">-react </w:t>
+      </w:r>
+      <w:r>
+        <w:t>-&gt; react library for icons</w:t>
+      </w:r>
+    </w:p>
+    <w:p>
+      <w:pPr>
+        <w:pStyle w:val="ListParagraph"/>
+        <w:numPr>
+          <w:ilvl w:val="0"/>
+          <w:numId w:val="1"/>
+        </w:numPr>
+        <w:jc w:val="both"/>
+      </w:pPr>
+      <w:r>
+        <w:t>Using mutation functions</w:t>
       </w:r>
     </w:p>
     <w:sectPr>
@@ -1590,6 +1966,7 @@
   <w:style w:type="character" w:default="1" w:styleId="DefaultParagraphFont">
     <w:name w:val="Default Paragraph Font"/>
     <w:uiPriority w:val="1"/>
+    <w:semiHidden/>
     <w:unhideWhenUsed/>
   </w:style>
   <w:style w:type="table" w:default="1" w:styleId="TableNormal">

</xml_diff>